<commit_message>
Echadle un ojo al Word, puse 2 o 3 cosas
</commit_message>
<xml_diff>
--- a/Objetivos.docx
+++ b/Objetivos.docx
@@ -7,15 +7,19 @@
         <w:pStyle w:val="Ttulo1"/>
       </w:pPr>
       <w:r>
-        <w:t>Objetivos del proyecto</w:t>
+        <w:t>Fallos:</w:t>
       </w:r>
     </w:p>
     <w:p>
       <w:pPr>
-        <w:pStyle w:val="Ttulo2"/>
+        <w:pStyle w:val="Prrafodelista"/>
+        <w:numPr>
+          <w:ilvl w:val="0"/>
+          <w:numId w:val="15"/>
+        </w:numPr>
       </w:pPr>
       <w:r>
-        <w:t>Cliente:</w:t>
+        <w:t>Que al añadir comentario compruebe si el cliente compró ese CD.</w:t>
       </w:r>
     </w:p>
     <w:p>
@@ -23,12 +27,22 @@
         <w:pStyle w:val="Prrafodelista"/>
         <w:numPr>
           <w:ilvl w:val="0"/>
-          <w:numId w:val="2"/>
+          <w:numId w:val="15"/>
         </w:numPr>
-        <w:jc w:val="both"/>
       </w:pPr>
       <w:r>
-        <w:t>Registrar usuarios.</w:t>
+        <w:t>Que los acentos los pille bien</w:t>
+      </w:r>
+      <w:r>
+        <w:t xml:space="preserve"> en SQL (</w:t>
+      </w:r>
+      <w:proofErr w:type="gramStart"/>
+      <w:r>
+        <w:t>los guarda chungo</w:t>
+      </w:r>
+      <w:proofErr w:type="gramEnd"/>
+      <w:r>
+        <w:t>)</w:t>
       </w:r>
     </w:p>
     <w:p>
@@ -36,12 +50,28 @@
         <w:pStyle w:val="Prrafodelista"/>
         <w:numPr>
           <w:ilvl w:val="0"/>
-          <w:numId w:val="3"/>
+          <w:numId w:val="15"/>
         </w:numPr>
-        <w:jc w:val="both"/>
       </w:pPr>
       <w:r>
-        <w:t>Validar nombre/contraseña.</w:t>
+        <w:t xml:space="preserve">Poner un poco más bonita la parte de </w:t>
+      </w:r>
+      <w:proofErr w:type="spellStart"/>
+      <w:r>
+        <w:t>admin</w:t>
+      </w:r>
+      <w:proofErr w:type="spellEnd"/>
+    </w:p>
+    <w:p>
+      <w:pPr>
+        <w:pStyle w:val="Prrafodelista"/>
+        <w:numPr>
+          <w:ilvl w:val="0"/>
+          <w:numId w:val="15"/>
+        </w:numPr>
+      </w:pPr>
+      <w:r>
+        <w:t>Falta cambiar producto</w:t>
       </w:r>
     </w:p>
     <w:p>
@@ -49,335 +79,22 @@
         <w:pStyle w:val="Prrafodelista"/>
         <w:numPr>
           <w:ilvl w:val="0"/>
-          <w:numId w:val="4"/>
+          <w:numId w:val="15"/>
         </w:numPr>
-        <w:jc w:val="both"/>
       </w:pPr>
       <w:r>
-        <w:t xml:space="preserve">Presentar el catálogo de </w:t>
+        <w:t>Yo quitaría lo de Eliminar producto desde el Catalogo.jsp</w:t>
+      </w:r>
+      <w:bookmarkStart w:id="0" w:name="_GoBack"/>
+      <w:bookmarkEnd w:id="0"/>
+      <w:r>
+        <w:t xml:space="preserve">, y lo dejaría solo desde el </w:t>
       </w:r>
       <w:proofErr w:type="spellStart"/>
       <w:r>
-        <w:t>CDs</w:t>
+        <w:t>Item.jsp</w:t>
       </w:r>
       <w:proofErr w:type="spellEnd"/>
-      <w:r>
-        <w:t>.</w:t>
-      </w:r>
-    </w:p>
-    <w:p>
-      <w:pPr>
-        <w:pStyle w:val="Prrafodelista"/>
-        <w:numPr>
-          <w:ilvl w:val="0"/>
-          <w:numId w:val="7"/>
-        </w:numPr>
-        <w:jc w:val="both"/>
-      </w:pPr>
-      <w:r>
-        <w:t xml:space="preserve">Realizar búsquedas de </w:t>
-      </w:r>
-      <w:proofErr w:type="spellStart"/>
-      <w:r>
-        <w:t>CDs</w:t>
-      </w:r>
-      <w:proofErr w:type="spellEnd"/>
-      <w:r>
-        <w:t>, indicando precio , título, autor y/o año.</w:t>
-      </w:r>
-    </w:p>
-    <w:p>
-      <w:pPr>
-        <w:pStyle w:val="Prrafodelista"/>
-        <w:numPr>
-          <w:ilvl w:val="0"/>
-          <w:numId w:val="8"/>
-        </w:numPr>
-        <w:jc w:val="both"/>
-      </w:pPr>
-      <w:r>
-        <w:t xml:space="preserve">Permitir la selección de </w:t>
-      </w:r>
-      <w:proofErr w:type="spellStart"/>
-      <w:r>
-        <w:t>CDs</w:t>
-      </w:r>
-      <w:proofErr w:type="spellEnd"/>
-      <w:r>
-        <w:t xml:space="preserve"> al usuario</w:t>
-      </w:r>
-      <w:r>
-        <w:t>.</w:t>
-      </w:r>
-    </w:p>
-    <w:p>
-      <w:pPr>
-        <w:pStyle w:val="Prrafodelista"/>
-        <w:numPr>
-          <w:ilvl w:val="0"/>
-          <w:numId w:val="9"/>
-        </w:numPr>
-        <w:jc w:val="both"/>
-      </w:pPr>
-      <w:r>
-        <w:t>Mostrar el contenido del carro de la compra al usuario</w:t>
-      </w:r>
-      <w:r>
-        <w:t>.</w:t>
-      </w:r>
-    </w:p>
-    <w:p>
-      <w:pPr>
-        <w:pStyle w:val="Prrafodelista"/>
-        <w:numPr>
-          <w:ilvl w:val="0"/>
-          <w:numId w:val="14"/>
-        </w:numPr>
-        <w:jc w:val="both"/>
-      </w:pPr>
-      <w:bookmarkStart w:id="0" w:name="_GoBack"/>
-      <w:r>
-        <w:t xml:space="preserve">Permitir la confirmación de la compra y el consiguiente pedido de los </w:t>
-      </w:r>
-      <w:proofErr w:type="spellStart"/>
-      <w:r>
-        <w:t>CDs</w:t>
-      </w:r>
-      <w:proofErr w:type="spellEnd"/>
-      <w:r>
-        <w:t>.</w:t>
-      </w:r>
-    </w:p>
-    <w:p>
-      <w:pPr>
-        <w:pStyle w:val="Prrafodelista"/>
-        <w:numPr>
-          <w:ilvl w:val="0"/>
-          <w:numId w:val="14"/>
-        </w:numPr>
-        <w:jc w:val="both"/>
-      </w:pPr>
-      <w:r>
-        <w:t>Guardar el pedido incluyendo los productos de la selección y los datos del usuario. Actualizar el perfil del usuario para poder aplicar el programa de descuentos.</w:t>
-      </w:r>
-    </w:p>
-    <w:bookmarkEnd w:id="0"/>
-    <w:p>
-      <w:pPr>
-        <w:pStyle w:val="Prrafodelista"/>
-        <w:numPr>
-          <w:ilvl w:val="0"/>
-          <w:numId w:val="1"/>
-        </w:numPr>
-        <w:jc w:val="both"/>
-      </w:pPr>
-      <w:r>
-        <w:t>Confirmar el pedido enviando un correo electrónico al usuario.</w:t>
-      </w:r>
-    </w:p>
-    <w:p>
-      <w:pPr>
-        <w:pStyle w:val="Prrafodelista"/>
-        <w:numPr>
-          <w:ilvl w:val="0"/>
-          <w:numId w:val="12"/>
-        </w:numPr>
-        <w:jc w:val="both"/>
-      </w:pPr>
-      <w:r>
-        <w:t>Actualizar el stock de pedidos.</w:t>
-      </w:r>
-    </w:p>
-    <w:p>
-      <w:pPr>
-        <w:pStyle w:val="Prrafodelista"/>
-        <w:numPr>
-          <w:ilvl w:val="0"/>
-          <w:numId w:val="13"/>
-        </w:numPr>
-        <w:jc w:val="both"/>
-      </w:pPr>
-      <w:r>
-        <w:t xml:space="preserve">Mostrar al usuario el precio final de los </w:t>
-      </w:r>
-      <w:proofErr w:type="spellStart"/>
-      <w:r>
-        <w:t>items</w:t>
-      </w:r>
-      <w:proofErr w:type="spellEnd"/>
-      <w:r>
-        <w:t xml:space="preserve"> seleccionados.</w:t>
-      </w:r>
-    </w:p>
-    <w:p>
-      <w:pPr>
-        <w:pStyle w:val="Prrafodelista"/>
-        <w:numPr>
-          <w:ilvl w:val="0"/>
-          <w:numId w:val="1"/>
-        </w:numPr>
-        <w:jc w:val="both"/>
-      </w:pPr>
-      <w:r>
-        <w:t xml:space="preserve">Permitir al usuario la introducción de comentarios y valoraciones para cada </w:t>
-      </w:r>
-      <w:proofErr w:type="spellStart"/>
-      <w:r>
-        <w:t>item</w:t>
-      </w:r>
-      <w:proofErr w:type="spellEnd"/>
-      <w:r>
-        <w:t xml:space="preserve"> que haya consumido.</w:t>
-      </w:r>
-    </w:p>
-    <w:p>
-      <w:pPr>
-        <w:pStyle w:val="Prrafodelista"/>
-        <w:numPr>
-          <w:ilvl w:val="0"/>
-          <w:numId w:val="5"/>
-        </w:numPr>
-        <w:jc w:val="both"/>
-      </w:pPr>
-      <w:r>
-        <w:t xml:space="preserve">Mostrar a los usuarios los comentarios y valoraciones de cada </w:t>
-      </w:r>
-      <w:proofErr w:type="spellStart"/>
-      <w:r>
-        <w:t>item</w:t>
-      </w:r>
-      <w:proofErr w:type="spellEnd"/>
-      <w:r>
-        <w:t>.</w:t>
-      </w:r>
-    </w:p>
-    <w:p>
-      <w:pPr>
-        <w:pStyle w:val="Ttulo2"/>
-      </w:pPr>
-      <w:r>
-        <w:t>Administrador:</w:t>
-      </w:r>
-    </w:p>
-    <w:p>
-      <w:pPr>
-        <w:pStyle w:val="Prrafodelista"/>
-        <w:numPr>
-          <w:ilvl w:val="0"/>
-          <w:numId w:val="6"/>
-        </w:numPr>
-      </w:pPr>
-      <w:r>
-        <w:t>Validar nombre/contraseña del usuario.</w:t>
-      </w:r>
-    </w:p>
-    <w:p>
-      <w:pPr>
-        <w:pStyle w:val="Prrafodelista"/>
-        <w:numPr>
-          <w:ilvl w:val="0"/>
-          <w:numId w:val="1"/>
-        </w:numPr>
-      </w:pPr>
-      <w:r>
-        <w:t xml:space="preserve">Permitir la introducción de nuevos </w:t>
-      </w:r>
-      <w:proofErr w:type="spellStart"/>
-      <w:r>
-        <w:t>CDs</w:t>
-      </w:r>
-      <w:proofErr w:type="spellEnd"/>
-      <w:r>
-        <w:t xml:space="preserve"> y cantidades correspondientes.</w:t>
-      </w:r>
-    </w:p>
-    <w:p>
-      <w:pPr>
-        <w:pStyle w:val="Prrafodelista"/>
-        <w:numPr>
-          <w:ilvl w:val="0"/>
-          <w:numId w:val="1"/>
-        </w:numPr>
-      </w:pPr>
-      <w:r>
-        <w:t xml:space="preserve">Visualizar el catálogo de </w:t>
-      </w:r>
-      <w:proofErr w:type="spellStart"/>
-      <w:r>
-        <w:t>CDs</w:t>
-      </w:r>
-      <w:proofErr w:type="spellEnd"/>
-      <w:r>
-        <w:t xml:space="preserve"> que oferta la tienda.</w:t>
-      </w:r>
-    </w:p>
-    <w:p>
-      <w:pPr>
-        <w:pStyle w:val="Prrafodelista"/>
-        <w:numPr>
-          <w:ilvl w:val="0"/>
-          <w:numId w:val="1"/>
-        </w:numPr>
-      </w:pPr>
-      <w:r>
-        <w:t>Almacenar el nuevo CD en la base de datos.</w:t>
-      </w:r>
-    </w:p>
-    <w:p>
-      <w:pPr>
-        <w:pStyle w:val="Prrafodelista"/>
-        <w:numPr>
-          <w:ilvl w:val="0"/>
-          <w:numId w:val="1"/>
-        </w:numPr>
-      </w:pPr>
-      <w:r>
-        <w:t>Administrar los usuarios registrados: visualización de cuentas, modificación de contraseñas y borrado de usuarios.</w:t>
-      </w:r>
-    </w:p>
-    <w:p>
-      <w:pPr>
-        <w:pStyle w:val="Ttulo2"/>
-      </w:pPr>
-      <w:r>
-        <w:t>No nominales</w:t>
-      </w:r>
-    </w:p>
-    <w:p>
-      <w:pPr>
-        <w:pStyle w:val="Prrafodelista"/>
-        <w:numPr>
-          <w:ilvl w:val="0"/>
-          <w:numId w:val="10"/>
-        </w:numPr>
-      </w:pPr>
-      <w:r>
-        <w:t>Mostrar una página de error en la validación de los usuarios.</w:t>
-      </w:r>
-    </w:p>
-    <w:p>
-      <w:pPr>
-        <w:pStyle w:val="Prrafodelista"/>
-        <w:numPr>
-          <w:ilvl w:val="0"/>
-          <w:numId w:val="1"/>
-        </w:numPr>
-      </w:pPr>
-      <w:r>
-        <w:t>Mostrar una página si se introduce un CD que ya está introducido en la BD.</w:t>
-      </w:r>
-    </w:p>
-    <w:p>
-      <w:pPr>
-        <w:pStyle w:val="Prrafodelista"/>
-        <w:numPr>
-          <w:ilvl w:val="0"/>
-          <w:numId w:val="11"/>
-        </w:numPr>
-      </w:pPr>
-      <w:r>
-        <w:t>Mostrar página de error si el usuario no introduce sus datos completos en el registro.</w:t>
-      </w:r>
     </w:p>
     <w:sectPr>
       <w:pgSz w:w="11906" w:h="16838"/>
@@ -505,6 +222,118 @@
     </w:lvl>
   </w:abstractNum>
   <w:abstractNum w:abstractNumId="1" w15:restartNumberingAfterBreak="0">
+    <w:nsid w:val="16C549E5"/>
+    <w:multiLevelType w:val="hybridMultilevel"/>
+    <w:tmpl w:val="63A8BD4A"/>
+    <w:lvl w:ilvl="0" w:tplc="D91E1502">
+      <w:numFmt w:val="bullet"/>
+      <w:lvlText w:val="-"/>
+      <w:lvlJc w:val="left"/>
+      <w:pPr>
+        <w:ind w:left="720" w:hanging="360"/>
+      </w:pPr>
+      <w:rPr>
+        <w:rFonts w:ascii="Calibri" w:eastAsiaTheme="minorHAnsi" w:hAnsi="Calibri" w:cs="Calibri" w:hint="default"/>
+      </w:rPr>
+    </w:lvl>
+    <w:lvl w:ilvl="1" w:tplc="0C0A0003" w:tentative="1">
+      <w:start w:val="1"/>
+      <w:numFmt w:val="bullet"/>
+      <w:lvlText w:val="o"/>
+      <w:lvlJc w:val="left"/>
+      <w:pPr>
+        <w:ind w:left="1440" w:hanging="360"/>
+      </w:pPr>
+      <w:rPr>
+        <w:rFonts w:ascii="Courier New" w:hAnsi="Courier New" w:cs="Courier New" w:hint="default"/>
+      </w:rPr>
+    </w:lvl>
+    <w:lvl w:ilvl="2" w:tplc="0C0A0005" w:tentative="1">
+      <w:start w:val="1"/>
+      <w:numFmt w:val="bullet"/>
+      <w:lvlText w:val=""/>
+      <w:lvlJc w:val="left"/>
+      <w:pPr>
+        <w:ind w:left="2160" w:hanging="360"/>
+      </w:pPr>
+      <w:rPr>
+        <w:rFonts w:ascii="Wingdings" w:hAnsi="Wingdings" w:hint="default"/>
+      </w:rPr>
+    </w:lvl>
+    <w:lvl w:ilvl="3" w:tplc="0C0A0001" w:tentative="1">
+      <w:start w:val="1"/>
+      <w:numFmt w:val="bullet"/>
+      <w:lvlText w:val=""/>
+      <w:lvlJc w:val="left"/>
+      <w:pPr>
+        <w:ind w:left="2880" w:hanging="360"/>
+      </w:pPr>
+      <w:rPr>
+        <w:rFonts w:ascii="Symbol" w:hAnsi="Symbol" w:hint="default"/>
+      </w:rPr>
+    </w:lvl>
+    <w:lvl w:ilvl="4" w:tplc="0C0A0003" w:tentative="1">
+      <w:start w:val="1"/>
+      <w:numFmt w:val="bullet"/>
+      <w:lvlText w:val="o"/>
+      <w:lvlJc w:val="left"/>
+      <w:pPr>
+        <w:ind w:left="3600" w:hanging="360"/>
+      </w:pPr>
+      <w:rPr>
+        <w:rFonts w:ascii="Courier New" w:hAnsi="Courier New" w:cs="Courier New" w:hint="default"/>
+      </w:rPr>
+    </w:lvl>
+    <w:lvl w:ilvl="5" w:tplc="0C0A0005" w:tentative="1">
+      <w:start w:val="1"/>
+      <w:numFmt w:val="bullet"/>
+      <w:lvlText w:val=""/>
+      <w:lvlJc w:val="left"/>
+      <w:pPr>
+        <w:ind w:left="4320" w:hanging="360"/>
+      </w:pPr>
+      <w:rPr>
+        <w:rFonts w:ascii="Wingdings" w:hAnsi="Wingdings" w:hint="default"/>
+      </w:rPr>
+    </w:lvl>
+    <w:lvl w:ilvl="6" w:tplc="0C0A0001" w:tentative="1">
+      <w:start w:val="1"/>
+      <w:numFmt w:val="bullet"/>
+      <w:lvlText w:val=""/>
+      <w:lvlJc w:val="left"/>
+      <w:pPr>
+        <w:ind w:left="5040" w:hanging="360"/>
+      </w:pPr>
+      <w:rPr>
+        <w:rFonts w:ascii="Symbol" w:hAnsi="Symbol" w:hint="default"/>
+      </w:rPr>
+    </w:lvl>
+    <w:lvl w:ilvl="7" w:tplc="0C0A0003" w:tentative="1">
+      <w:start w:val="1"/>
+      <w:numFmt w:val="bullet"/>
+      <w:lvlText w:val="o"/>
+      <w:lvlJc w:val="left"/>
+      <w:pPr>
+        <w:ind w:left="5760" w:hanging="360"/>
+      </w:pPr>
+      <w:rPr>
+        <w:rFonts w:ascii="Courier New" w:hAnsi="Courier New" w:cs="Courier New" w:hint="default"/>
+      </w:rPr>
+    </w:lvl>
+    <w:lvl w:ilvl="8" w:tplc="0C0A0005" w:tentative="1">
+      <w:start w:val="1"/>
+      <w:numFmt w:val="bullet"/>
+      <w:lvlText w:val=""/>
+      <w:lvlJc w:val="left"/>
+      <w:pPr>
+        <w:ind w:left="6480" w:hanging="360"/>
+      </w:pPr>
+      <w:rPr>
+        <w:rFonts w:ascii="Wingdings" w:hAnsi="Wingdings" w:hint="default"/>
+      </w:rPr>
+    </w:lvl>
+  </w:abstractNum>
+  <w:abstractNum w:abstractNumId="2" w15:restartNumberingAfterBreak="0">
     <w:nsid w:val="2C446F08"/>
     <w:multiLevelType w:val="hybridMultilevel"/>
     <w:tmpl w:val="C0A29D2C"/>
@@ -617,7 +446,7 @@
       </w:rPr>
     </w:lvl>
   </w:abstractNum>
-  <w:abstractNum w:abstractNumId="2" w15:restartNumberingAfterBreak="0">
+  <w:abstractNum w:abstractNumId="3" w15:restartNumberingAfterBreak="0">
     <w:nsid w:val="2F61614A"/>
     <w:multiLevelType w:val="hybridMultilevel"/>
     <w:tmpl w:val="46545654"/>
@@ -730,7 +559,7 @@
       </w:rPr>
     </w:lvl>
   </w:abstractNum>
-  <w:abstractNum w:abstractNumId="3" w15:restartNumberingAfterBreak="0">
+  <w:abstractNum w:abstractNumId="4" w15:restartNumberingAfterBreak="0">
     <w:nsid w:val="32BD420F"/>
     <w:multiLevelType w:val="hybridMultilevel"/>
     <w:tmpl w:val="C1EAA320"/>
@@ -842,7 +671,7 @@
       </w:rPr>
     </w:lvl>
   </w:abstractNum>
-  <w:abstractNum w:abstractNumId="4" w15:restartNumberingAfterBreak="0">
+  <w:abstractNum w:abstractNumId="5" w15:restartNumberingAfterBreak="0">
     <w:nsid w:val="36FC2FAB"/>
     <w:multiLevelType w:val="hybridMultilevel"/>
     <w:tmpl w:val="CB446A6C"/>
@@ -955,7 +784,7 @@
       </w:rPr>
     </w:lvl>
   </w:abstractNum>
-  <w:abstractNum w:abstractNumId="5" w15:restartNumberingAfterBreak="0">
+  <w:abstractNum w:abstractNumId="6" w15:restartNumberingAfterBreak="0">
     <w:nsid w:val="37E50A90"/>
     <w:multiLevelType w:val="hybridMultilevel"/>
     <w:tmpl w:val="D0501A70"/>
@@ -1068,7 +897,7 @@
       </w:rPr>
     </w:lvl>
   </w:abstractNum>
-  <w:abstractNum w:abstractNumId="6" w15:restartNumberingAfterBreak="0">
+  <w:abstractNum w:abstractNumId="7" w15:restartNumberingAfterBreak="0">
     <w:nsid w:val="417C78D3"/>
     <w:multiLevelType w:val="hybridMultilevel"/>
     <w:tmpl w:val="24CE6EC6"/>
@@ -1181,7 +1010,7 @@
       </w:rPr>
     </w:lvl>
   </w:abstractNum>
-  <w:abstractNum w:abstractNumId="7" w15:restartNumberingAfterBreak="0">
+  <w:abstractNum w:abstractNumId="8" w15:restartNumberingAfterBreak="0">
     <w:nsid w:val="44DC71AB"/>
     <w:multiLevelType w:val="hybridMultilevel"/>
     <w:tmpl w:val="FB84A5BC"/>
@@ -1294,7 +1123,7 @@
       </w:rPr>
     </w:lvl>
   </w:abstractNum>
-  <w:abstractNum w:abstractNumId="8" w15:restartNumberingAfterBreak="0">
+  <w:abstractNum w:abstractNumId="9" w15:restartNumberingAfterBreak="0">
     <w:nsid w:val="49C132D6"/>
     <w:multiLevelType w:val="hybridMultilevel"/>
     <w:tmpl w:val="0A6C4462"/>
@@ -1407,7 +1236,7 @@
       </w:rPr>
     </w:lvl>
   </w:abstractNum>
-  <w:abstractNum w:abstractNumId="9" w15:restartNumberingAfterBreak="0">
+  <w:abstractNum w:abstractNumId="10" w15:restartNumberingAfterBreak="0">
     <w:nsid w:val="594C1142"/>
     <w:multiLevelType w:val="hybridMultilevel"/>
     <w:tmpl w:val="85A6D9DC"/>
@@ -1520,7 +1349,7 @@
       </w:rPr>
     </w:lvl>
   </w:abstractNum>
-  <w:abstractNum w:abstractNumId="10" w15:restartNumberingAfterBreak="0">
+  <w:abstractNum w:abstractNumId="11" w15:restartNumberingAfterBreak="0">
     <w:nsid w:val="684D315C"/>
     <w:multiLevelType w:val="hybridMultilevel"/>
     <w:tmpl w:val="8EF6D478"/>
@@ -1633,7 +1462,7 @@
       </w:rPr>
     </w:lvl>
   </w:abstractNum>
-  <w:abstractNum w:abstractNumId="11" w15:restartNumberingAfterBreak="0">
+  <w:abstractNum w:abstractNumId="12" w15:restartNumberingAfterBreak="0">
     <w:nsid w:val="6BD05246"/>
     <w:multiLevelType w:val="hybridMultilevel"/>
     <w:tmpl w:val="FE025106"/>
@@ -1746,7 +1575,7 @@
       </w:rPr>
     </w:lvl>
   </w:abstractNum>
-  <w:abstractNum w:abstractNumId="12" w15:restartNumberingAfterBreak="0">
+  <w:abstractNum w:abstractNumId="13" w15:restartNumberingAfterBreak="0">
     <w:nsid w:val="70E97858"/>
     <w:multiLevelType w:val="hybridMultilevel"/>
     <w:tmpl w:val="15FCA568"/>
@@ -1859,7 +1688,7 @@
       </w:rPr>
     </w:lvl>
   </w:abstractNum>
-  <w:abstractNum w:abstractNumId="13" w15:restartNumberingAfterBreak="0">
+  <w:abstractNum w:abstractNumId="14" w15:restartNumberingAfterBreak="0">
     <w:nsid w:val="73B369DD"/>
     <w:multiLevelType w:val="hybridMultilevel"/>
     <w:tmpl w:val="36F849EE"/>
@@ -1973,46 +1802,49 @@
     </w:lvl>
   </w:abstractNum>
   <w:num w:numId="1">
-    <w:abstractNumId w:val="3"/>
+    <w:abstractNumId w:val="4"/>
   </w:num>
   <w:num w:numId="2">
-    <w:abstractNumId w:val="12"/>
+    <w:abstractNumId w:val="13"/>
   </w:num>
   <w:num w:numId="3">
-    <w:abstractNumId w:val="1"/>
+    <w:abstractNumId w:val="2"/>
   </w:num>
   <w:num w:numId="4">
-    <w:abstractNumId w:val="6"/>
+    <w:abstractNumId w:val="7"/>
   </w:num>
   <w:num w:numId="5">
-    <w:abstractNumId w:val="7"/>
+    <w:abstractNumId w:val="8"/>
   </w:num>
   <w:num w:numId="6">
     <w:abstractNumId w:val="0"/>
   </w:num>
   <w:num w:numId="7">
+    <w:abstractNumId w:val="11"/>
+  </w:num>
+  <w:num w:numId="8">
+    <w:abstractNumId w:val="5"/>
+  </w:num>
+  <w:num w:numId="9">
+    <w:abstractNumId w:val="9"/>
+  </w:num>
+  <w:num w:numId="10">
+    <w:abstractNumId w:val="6"/>
+  </w:num>
+  <w:num w:numId="11">
+    <w:abstractNumId w:val="12"/>
+  </w:num>
+  <w:num w:numId="12">
     <w:abstractNumId w:val="10"/>
   </w:num>
-  <w:num w:numId="8">
-    <w:abstractNumId w:val="4"/>
-  </w:num>
-  <w:num w:numId="9">
-    <w:abstractNumId w:val="8"/>
-  </w:num>
-  <w:num w:numId="10">
-    <w:abstractNumId w:val="5"/>
-  </w:num>
-  <w:num w:numId="11">
-    <w:abstractNumId w:val="11"/>
-  </w:num>
-  <w:num w:numId="12">
-    <w:abstractNumId w:val="9"/>
-  </w:num>
   <w:num w:numId="13">
-    <w:abstractNumId w:val="2"/>
+    <w:abstractNumId w:val="3"/>
   </w:num>
   <w:num w:numId="14">
-    <w:abstractNumId w:val="13"/>
+    <w:abstractNumId w:val="14"/>
+  </w:num>
+  <w:num w:numId="15">
+    <w:abstractNumId w:val="1"/>
   </w:num>
 </w:numbering>
 </file>

</xml_diff>